<commit_message>
Presentation and explanatory note
</commit_message>
<xml_diff>
--- a/Documentation/WEB_Robotics_ТЗ.docx
+++ b/Documentation/WEB_Robotics_ТЗ.docx
@@ -15,13 +15,13 @@
       </w:pPr>
       <w:bookmarkStart w:id="0" w:name="_Toc96458440"/>
       <w:bookmarkStart w:id="1" w:name="_Toc87212694"/>
-      <w:bookmarkStart w:id="2" w:name="_Toc93706795"/>
-      <w:bookmarkStart w:id="3" w:name="_Toc96381611"/>
-      <w:bookmarkStart w:id="4" w:name="_Toc94724420"/>
-      <w:bookmarkStart w:id="5" w:name="_Toc93707243"/>
-      <w:bookmarkStart w:id="6" w:name="_Toc94724023"/>
-      <w:bookmarkStart w:id="7" w:name="_Toc95774128"/>
-      <w:bookmarkStart w:id="8" w:name="_Toc96381984"/>
+      <w:bookmarkStart w:id="2" w:name="_Toc95774128"/>
+      <w:bookmarkStart w:id="3" w:name="_Toc94724420"/>
+      <w:bookmarkStart w:id="4" w:name="_Toc96381611"/>
+      <w:bookmarkStart w:id="5" w:name="_Toc96381984"/>
+      <w:bookmarkStart w:id="6" w:name="_Toc93707243"/>
+      <w:bookmarkStart w:id="7" w:name="_Toc94724023"/>
+      <w:bookmarkStart w:id="8" w:name="_Toc93706795"/>
       <w:r>
         <w:rPr>
           <w:b/>
@@ -700,8 +700,10 @@
           <w:color w:val="auto"/>
           <w:lang w:val="ru-RU"/>
         </w:rPr>
-        <w:t>приложения для обучения робототехнике в развлекательной форме по средством взаимодействия с маленьким роботом - машинкой с различными датчиками..</w:t>
+        <w:t>приложения для обучения робототехнике в развлекательной форме по средством взаимодействия с маленьким роботом - машинкой с различными датчиками.</w:t>
       </w:r>
+      <w:bookmarkStart w:id="10" w:name="_GoBack"/>
+      <w:bookmarkEnd w:id="10"/>
     </w:p>
     <w:p>
       <w:pPr>
@@ -1293,17 +1295,7 @@
           <w:color w:val="auto"/>
           <w:lang w:val="ru-RU"/>
         </w:rPr>
-        <w:t>а устанавливается скорость и направление вращения мотора) и</w:t>
-      </w:r>
-      <w:bookmarkStart w:id="10" w:name="_GoBack"/>
-      <w:bookmarkEnd w:id="10"/>
-      <w:r>
-        <w:rPr>
-          <w:rFonts w:hint="default"/>
-          <w:color w:val="auto"/>
-          <w:lang w:val="ru-RU"/>
-        </w:rPr>
-        <w:t xml:space="preserve"> кнопки экстренной остановки. Также на странице будет кнопка перехода в главное меню.</w:t>
+        <w:t>а устанавливается скорость и направление вращения мотора) и кнопки экстренной остановки. Также на странице будет кнопка перехода в главное меню.</w:t>
       </w:r>
     </w:p>
     <w:p>
@@ -2135,7 +2127,7 @@
     <w:sdtPr>
       <w:id w:val="-1357122951"/>
       <w:docPartObj>
-        <w:docPartGallery w:val="AutoText"/>
+        <w:docPartGallery w:val="autotext"/>
       </w:docPartObj>
     </w:sdtPr>
     <w:sdtContent>
@@ -3257,6 +3249,7 @@
     <w:name w:val="Подзаголовок Знак"/>
     <w:basedOn w:val="11"/>
     <w:link w:val="32"/>
+    <w:qFormat/>
     <w:uiPriority w:val="11"/>
     <w:rPr>
       <w:sz w:val="24"/>
@@ -3330,11 +3323,13 @@
   </w:style>
   <w:style w:type="character" w:customStyle="1" w:styleId="52">
     <w:name w:val="Caption Char"/>
+    <w:qFormat/>
     <w:uiPriority w:val="99"/>
   </w:style>
   <w:style w:type="table" w:customStyle="1" w:styleId="53">
     <w:name w:val="Table Grid Light"/>
     <w:basedOn w:val="12"/>
+    <w:qFormat/>
     <w:uiPriority w:val="59"/>
     <w:pPr>
       <w:spacing w:after="0" w:line="240" w:lineRule="auto"/>
@@ -3353,6 +3348,7 @@
   <w:style w:type="table" w:customStyle="1" w:styleId="54">
     <w:name w:val="Plain Table 1"/>
     <w:basedOn w:val="12"/>
+    <w:qFormat/>
     <w:uiPriority w:val="59"/>
     <w:pPr>
       <w:spacing w:after="0" w:line="240" w:lineRule="auto"/>
@@ -3413,6 +3409,7 @@
   <w:style w:type="table" w:customStyle="1" w:styleId="55">
     <w:name w:val="Plain Table 2"/>
     <w:basedOn w:val="12"/>
+    <w:qFormat/>
     <w:uiPriority w:val="59"/>
     <w:pPr>
       <w:spacing w:after="0" w:line="240" w:lineRule="auto"/>
@@ -3491,6 +3488,7 @@
   <w:style w:type="table" w:customStyle="1" w:styleId="56">
     <w:name w:val="Plain Table 3"/>
     <w:basedOn w:val="12"/>
+    <w:qFormat/>
     <w:uiPriority w:val="99"/>
     <w:pPr>
       <w:spacing w:after="0" w:line="240" w:lineRule="auto"/>
@@ -3615,6 +3613,7 @@
   <w:style w:type="table" w:customStyle="1" w:styleId="58">
     <w:name w:val="Plain Table 5"/>
     <w:basedOn w:val="12"/>
+    <w:qFormat/>
     <w:uiPriority w:val="99"/>
     <w:pPr>
       <w:spacing w:after="0" w:line="240" w:lineRule="auto"/>
@@ -3698,6 +3697,7 @@
   <w:style w:type="table" w:customStyle="1" w:styleId="59">
     <w:name w:val="Grid Table 1 Light"/>
     <w:basedOn w:val="12"/>
+    <w:qFormat/>
     <w:uiPriority w:val="99"/>
     <w:pPr>
       <w:spacing w:after="0" w:line="240" w:lineRule="auto"/>
@@ -3760,6 +3760,7 @@
   <w:style w:type="table" w:customStyle="1" w:styleId="60">
     <w:name w:val="Grid Table 1 Light - Accent 1"/>
     <w:basedOn w:val="12"/>
+    <w:qFormat/>
     <w:uiPriority w:val="99"/>
     <w:pPr>
       <w:spacing w:after="0" w:line="240" w:lineRule="auto"/>
@@ -3884,6 +3885,7 @@
   <w:style w:type="table" w:customStyle="1" w:styleId="62">
     <w:name w:val="Grid Table 1 Light - Accent 3"/>
     <w:basedOn w:val="12"/>
+    <w:qFormat/>
     <w:uiPriority w:val="99"/>
     <w:pPr>
       <w:spacing w:after="0" w:line="240" w:lineRule="auto"/>
@@ -3946,6 +3948,7 @@
   <w:style w:type="table" w:customStyle="1" w:styleId="63">
     <w:name w:val="Grid Table 1 Light - Accent 4"/>
     <w:basedOn w:val="12"/>
+    <w:qFormat/>
     <w:uiPriority w:val="99"/>
     <w:pPr>
       <w:spacing w:after="0" w:line="240" w:lineRule="auto"/>
@@ -4070,6 +4073,7 @@
   <w:style w:type="table" w:customStyle="1" w:styleId="65">
     <w:name w:val="Grid Table 1 Light - Accent 6"/>
     <w:basedOn w:val="12"/>
+    <w:qFormat/>
     <w:uiPriority w:val="99"/>
     <w:pPr>
       <w:spacing w:after="0" w:line="240" w:lineRule="auto"/>
@@ -4132,6 +4136,7 @@
   <w:style w:type="table" w:customStyle="1" w:styleId="66">
     <w:name w:val="Grid Table 2"/>
     <w:basedOn w:val="12"/>
+    <w:qFormat/>
     <w:uiPriority w:val="99"/>
     <w:pPr>
       <w:spacing w:after="0" w:line="240" w:lineRule="auto"/>
@@ -4209,6 +4214,7 @@
   <w:style w:type="table" w:customStyle="1" w:styleId="67">
     <w:name w:val="Grid Table 2 - Accent 1"/>
     <w:basedOn w:val="12"/>
+    <w:qFormat/>
     <w:uiPriority w:val="99"/>
     <w:pPr>
       <w:spacing w:after="0" w:line="240" w:lineRule="auto"/>
@@ -4286,6 +4292,7 @@
   <w:style w:type="table" w:customStyle="1" w:styleId="68">
     <w:name w:val="Grid Table 2 - Accent 2"/>
     <w:basedOn w:val="12"/>
+    <w:qFormat/>
     <w:uiPriority w:val="99"/>
     <w:pPr>
       <w:spacing w:after="0" w:line="240" w:lineRule="auto"/>
@@ -4363,6 +4370,7 @@
   <w:style w:type="table" w:customStyle="1" w:styleId="69">
     <w:name w:val="Grid Table 2 - Accent 3"/>
     <w:basedOn w:val="12"/>
+    <w:qFormat/>
     <w:uiPriority w:val="99"/>
     <w:pPr>
       <w:spacing w:after="0" w:line="240" w:lineRule="auto"/>
@@ -4769,6 +4777,7 @@
   <w:style w:type="table" w:customStyle="1" w:styleId="74">
     <w:name w:val="Grid Table 3 - Accent 1"/>
     <w:basedOn w:val="12"/>
+    <w:qFormat/>
     <w:uiPriority w:val="99"/>
     <w:pPr>
       <w:spacing w:after="0" w:line="240" w:lineRule="auto"/>
@@ -4867,6 +4876,7 @@
   <w:style w:type="table" w:customStyle="1" w:styleId="75">
     <w:name w:val="Grid Table 3 - Accent 2"/>
     <w:basedOn w:val="12"/>
+    <w:qFormat/>
     <w:uiPriority w:val="99"/>
     <w:pPr>
       <w:spacing w:after="0" w:line="240" w:lineRule="auto"/>
@@ -4965,6 +4975,7 @@
   <w:style w:type="table" w:customStyle="1" w:styleId="76">
     <w:name w:val="Grid Table 3 - Accent 3"/>
     <w:basedOn w:val="12"/>
+    <w:qFormat/>
     <w:uiPriority w:val="99"/>
     <w:pPr>
       <w:spacing w:after="0" w:line="240" w:lineRule="auto"/>
@@ -5063,6 +5074,7 @@
   <w:style w:type="table" w:customStyle="1" w:styleId="77">
     <w:name w:val="Grid Table 3 - Accent 4"/>
     <w:basedOn w:val="12"/>
+    <w:qFormat/>
     <w:uiPriority w:val="99"/>
     <w:pPr>
       <w:spacing w:after="0" w:line="240" w:lineRule="auto"/>
@@ -5161,6 +5173,7 @@
   <w:style w:type="table" w:customStyle="1" w:styleId="78">
     <w:name w:val="Grid Table 3 - Accent 5"/>
     <w:basedOn w:val="12"/>
+    <w:qFormat/>
     <w:uiPriority w:val="99"/>
     <w:pPr>
       <w:spacing w:after="0" w:line="240" w:lineRule="auto"/>
@@ -5259,6 +5272,7 @@
   <w:style w:type="table" w:customStyle="1" w:styleId="79">
     <w:name w:val="Grid Table 3 - Accent 6"/>
     <w:basedOn w:val="12"/>
+    <w:qFormat/>
     <w:uiPriority w:val="99"/>
     <w:pPr>
       <w:spacing w:after="0" w:line="240" w:lineRule="auto"/>
@@ -5357,6 +5371,7 @@
   <w:style w:type="table" w:customStyle="1" w:styleId="80">
     <w:name w:val="Grid Table 4"/>
     <w:basedOn w:val="12"/>
+    <w:qFormat/>
     <w:uiPriority w:val="59"/>
     <w:pPr>
       <w:spacing w:after="0" w:line="240" w:lineRule="auto"/>
@@ -5435,6 +5450,7 @@
   <w:style w:type="table" w:customStyle="1" w:styleId="81">
     <w:name w:val="Grid Table 4 - Accent 1"/>
     <w:basedOn w:val="12"/>
+    <w:qFormat/>
     <w:uiPriority w:val="59"/>
     <w:pPr>
       <w:spacing w:after="0" w:line="240" w:lineRule="auto"/>
@@ -11791,6 +11807,7 @@
   <w:style w:type="table" w:customStyle="1" w:styleId="151">
     <w:name w:val="List Table 7 Colorful - Accent 1"/>
     <w:basedOn w:val="12"/>
+    <w:qFormat/>
     <w:uiPriority w:val="99"/>
     <w:pPr>
       <w:spacing w:after="0" w:line="240" w:lineRule="auto"/>

</xml_diff>